<commit_message>
Subida para Actuliza contenido 05/12
</commit_message>
<xml_diff>
--- a/DespliegueAplicacionesWeb/Actividad_2a/Actividad_2A.docx
+++ b/DespliegueAplicacionesWeb/Actividad_2a/Actividad_2A.docx
@@ -10,6 +10,7 @@
           <w:docPartUnique/>
         </w:docPartObj>
       </w:sdtPr>
+      <w:sdtEndPr/>
       <w:sdtContent>
         <w:p>
           <w:r>
@@ -218,6 +219,7 @@
                                     <w:dataBinding w:prefixMappings="xmlns:ns0='http://schemas.microsoft.com/office/2006/coverPageProps'" w:xpath="/ns0:CoverPageProperties[1]/ns0:Abstract[1]" w:storeItemID="{55AF091B-3C7A-41E3-B477-F2FDAA23CFDA}"/>
                                     <w:text/>
                                   </w:sdtPr>
+                                  <w:sdtEndPr/>
                                   <w:sdtContent>
                                     <w:r>
                                       <w:rPr>
@@ -562,6 +564,7 @@
                                   <w:dataBinding w:prefixMappings="xmlns:ns0='http://schemas.openxmlformats.org/package/2006/metadata/core-properties' xmlns:ns1='http://purl.org/dc/elements/1.1/'" w:xpath="/ns0:coreProperties[1]/ns1:title[1]" w:storeItemID="{6C3C8BC8-F283-45AE-878A-BAB7291924A1}"/>
                                   <w:text/>
                                 </w:sdtPr>
+                                <w:sdtEndPr/>
                                 <w:sdtContent>
                                   <w:p>
                                     <w:pPr>
@@ -597,6 +600,7 @@
                                   <w:dataBinding w:prefixMappings="xmlns:ns0='http://schemas.openxmlformats.org/package/2006/metadata/core-properties' xmlns:ns1='http://purl.org/dc/elements/1.1/'" w:xpath="/ns0:coreProperties[1]/ns1:subject[1]" w:storeItemID="{6C3C8BC8-F283-45AE-878A-BAB7291924A1}"/>
                                   <w:text/>
                                 </w:sdtPr>
+                                <w:sdtEndPr/>
                                 <w:sdtContent>
                                   <w:p>
                                     <w:pPr>
@@ -1280,23 +1284,10 @@
     <w:p/>
     <w:p>
       <w:r>
-        <w:t xml:space="preserve">-Pondría la página creando el archivo </w:t>
-      </w:r>
-      <w:proofErr w:type="spellStart"/>
-      <w:r>
-        <w:t>html</w:t>
-      </w:r>
-      <w:proofErr w:type="spellEnd"/>
-      <w:r>
-        <w:t xml:space="preserve"> donde quisiera y lo </w:t>
-      </w:r>
-      <w:proofErr w:type="spellStart"/>
-      <w:r>
-        <w:t>modificaria</w:t>
-      </w:r>
-      <w:proofErr w:type="spellEnd"/>
-      <w:r>
-        <w:t>.</w:t>
+        <w:t>-Podría</w:t>
+      </w:r>
+      <w:r>
+        <w:t>mos enviarlo por ftp.</w:t>
       </w:r>
     </w:p>
     <w:p/>
@@ -1307,13 +1298,110 @@
     </w:p>
     <w:p/>
     <w:p>
+      <w:r>
+        <w:rPr>
+          <w:noProof/>
+        </w:rPr>
+        <w:lastRenderedPageBreak/>
+        <w:drawing>
+          <wp:inline distT="0" distB="0" distL="0" distR="0">
+            <wp:extent cx="5396230" cy="2735580"/>
+            <wp:effectExtent l="0" t="0" r="1270" b="0"/>
+            <wp:docPr id="4" name="Imagen 4"/>
+            <wp:cNvGraphicFramePr>
+              <a:graphicFrameLocks xmlns:a="http://schemas.openxmlformats.org/drawingml/2006/main" noChangeAspect="1"/>
+            </wp:cNvGraphicFramePr>
+            <a:graphic xmlns:a="http://schemas.openxmlformats.org/drawingml/2006/main">
+              <a:graphicData uri="http://schemas.openxmlformats.org/drawingml/2006/picture">
+                <pic:pic xmlns:pic="http://schemas.openxmlformats.org/drawingml/2006/picture">
+                  <pic:nvPicPr>
+                    <pic:cNvPr id="4" name="Captura de pantalla 2018-11-30 a las 14.31.02.png"/>
+                    <pic:cNvPicPr/>
+                  </pic:nvPicPr>
+                  <pic:blipFill>
+                    <a:blip r:embed="rId16">
+                      <a:extLst>
+                        <a:ext uri="{28A0092B-C50C-407E-A947-70E740481C1C}">
+                          <a14:useLocalDpi xmlns:a14="http://schemas.microsoft.com/office/drawing/2010/main" val="0"/>
+                        </a:ext>
+                      </a:extLst>
+                    </a:blip>
+                    <a:stretch>
+                      <a:fillRect/>
+                    </a:stretch>
+                  </pic:blipFill>
+                  <pic:spPr>
+                    <a:xfrm>
+                      <a:off x="0" y="0"/>
+                      <a:ext cx="5396230" cy="2735580"/>
+                    </a:xfrm>
+                    <a:prstGeom prst="rect">
+                      <a:avLst/>
+                    </a:prstGeom>
+                  </pic:spPr>
+                </pic:pic>
+              </a:graphicData>
+            </a:graphic>
+          </wp:inline>
+        </w:drawing>
+      </w:r>
+    </w:p>
+    <w:p/>
+    <w:p/>
+    <w:p>
+      <w:r>
+        <w:rPr>
+          <w:noProof/>
+        </w:rPr>
+        <w:drawing>
+          <wp:inline distT="0" distB="0" distL="0" distR="0">
+            <wp:extent cx="5396230" cy="2507615"/>
+            <wp:effectExtent l="0" t="0" r="1270" b="0"/>
+            <wp:docPr id="12" name="Imagen 12"/>
+            <wp:cNvGraphicFramePr>
+              <a:graphicFrameLocks xmlns:a="http://schemas.openxmlformats.org/drawingml/2006/main" noChangeAspect="1"/>
+            </wp:cNvGraphicFramePr>
+            <a:graphic xmlns:a="http://schemas.openxmlformats.org/drawingml/2006/main">
+              <a:graphicData uri="http://schemas.openxmlformats.org/drawingml/2006/picture">
+                <pic:pic xmlns:pic="http://schemas.openxmlformats.org/drawingml/2006/picture">
+                  <pic:nvPicPr>
+                    <pic:cNvPr id="12" name="Captura de pantalla 2018-11-30 a las 14.30.32.png"/>
+                    <pic:cNvPicPr/>
+                  </pic:nvPicPr>
+                  <pic:blipFill>
+                    <a:blip r:embed="rId17">
+                      <a:extLst>
+                        <a:ext uri="{28A0092B-C50C-407E-A947-70E740481C1C}">
+                          <a14:useLocalDpi xmlns:a14="http://schemas.microsoft.com/office/drawing/2010/main" val="0"/>
+                        </a:ext>
+                      </a:extLst>
+                    </a:blip>
+                    <a:stretch>
+                      <a:fillRect/>
+                    </a:stretch>
+                  </pic:blipFill>
+                  <pic:spPr>
+                    <a:xfrm>
+                      <a:off x="0" y="0"/>
+                      <a:ext cx="5396230" cy="2507615"/>
+                    </a:xfrm>
+                    <a:prstGeom prst="rect">
+                      <a:avLst/>
+                    </a:prstGeom>
+                  </pic:spPr>
+                </pic:pic>
+              </a:graphicData>
+            </a:graphic>
+          </wp:inline>
+        </w:drawing>
+      </w:r>
       <w:bookmarkStart w:id="0" w:name="_GoBack"/>
       <w:bookmarkEnd w:id="0"/>
     </w:p>
     <w:sectPr>
-      <w:headerReference w:type="default" r:id="rId16"/>
-      <w:footerReference w:type="even" r:id="rId17"/>
-      <w:footerReference w:type="default" r:id="rId18"/>
+      <w:headerReference w:type="default" r:id="rId18"/>
+      <w:footerReference w:type="even" r:id="rId19"/>
+      <w:footerReference w:type="default" r:id="rId20"/>
       <w:pgSz w:w="11900" w:h="16840"/>
       <w:pgMar w:top="1417" w:right="1701" w:bottom="1417" w:left="1701" w:header="708" w:footer="708" w:gutter="0"/>
       <w:pgNumType w:start="0"/>
@@ -1357,6 +1445,11 @@
         <w:docPartUnique/>
       </w:docPartObj>
     </w:sdtPr>
+    <w:sdtEndPr>
+      <w:rPr>
+        <w:rStyle w:val="Nmerodepgina"/>
+      </w:rPr>
+    </w:sdtEndPr>
     <w:sdtContent>
       <w:p>
         <w:pPr>
@@ -1409,6 +1502,11 @@
         <w:docPartUnique/>
       </w:docPartObj>
     </w:sdtPr>
+    <w:sdtEndPr>
+      <w:rPr>
+        <w:rStyle w:val="Nmerodepgina"/>
+      </w:rPr>
+    </w:sdtEndPr>
     <w:sdtContent>
       <w:p>
         <w:pPr>

</xml_diff>